<commit_message>
Fix: changed text layout and corrected mistakes in TestCases; changed UseCase 2 and UseCase 4; updated Prototype. New: added new functional requirement and objectives.
</commit_message>
<xml_diff>
--- a/docs/Prototype.docx
+++ b/docs/Prototype.docx
@@ -81,18 +81,7 @@
           <w:sz w:val="28"/>
           <w:szCs w:val="28"/>
         </w:rPr>
-        <w:t>вер</w:t>
-      </w:r>
-      <w:bookmarkStart w:id="0" w:name="_GoBack"/>
-      <w:bookmarkEnd w:id="0"/>
-      <w:r>
-        <w:rPr>
-          <w:rFonts w:ascii="Times New Roman" w:hAnsi="Times New Roman" w:cs="Times New Roman"/>
-          <w:b/>
-          <w:sz w:val="28"/>
-          <w:szCs w:val="28"/>
-        </w:rPr>
-        <w:t>сия</w:t>
+        <w:t>версия</w:t>
       </w:r>
       <w:r>
         <w:rPr>
@@ -161,7 +150,19 @@
         </w:r>
       </w:hyperlink>
     </w:p>
-    <w:p/>
+    <w:p>
+      <w:r>
+        <w:rPr>
+          <w:rFonts w:ascii="Times New Roman" w:hAnsi="Times New Roman" w:cs="Times New Roman"/>
+          <w:b/>
+          <w:sz w:val="28"/>
+          <w:szCs w:val="28"/>
+        </w:rPr>
+        <w:t>Последнее изменение прототипа: 05.05.2018</w:t>
+      </w:r>
+      <w:bookmarkStart w:id="0" w:name="_GoBack"/>
+      <w:bookmarkEnd w:id="0"/>
+    </w:p>
     <w:sectPr>
       <w:footerReference w:type="default" r:id="rId8"/>
       <w:pgSz w:w="11906" w:h="16838"/>
@@ -1049,7 +1050,7 @@
 </file>
 
 <file path=customXml/itemProps1.xml><?xml version="1.0" encoding="utf-8"?>
-<ds:datastoreItem xmlns:ds="http://schemas.openxmlformats.org/officeDocument/2006/customXml" ds:itemID="{7A34977D-B235-4DD3-8D7E-DD1C8B491E82}">
+<ds:datastoreItem xmlns:ds="http://schemas.openxmlformats.org/officeDocument/2006/customXml" ds:itemID="{EA5E62EA-37A5-4025-B25D-40EEFCAFA66D}">
   <ds:schemaRefs>
     <ds:schemaRef ds:uri="http://schemas.openxmlformats.org/officeDocument/2006/bibliography"/>
   </ds:schemaRefs>

</xml_diff>

<commit_message>
Fix: updated UseCases, Requirements and Prototype; changed regex expression for input string in demo.js; moved files for testing to docs/TestTexts. New: added new functional and non functional requirements.
</commit_message>
<xml_diff>
--- a/docs/Prototype.docx
+++ b/docs/Prototype.docx
@@ -21,7 +21,6 @@
         </w:rPr>
         <w:t xml:space="preserve">Прототип системы </w:t>
       </w:r>
-      <w:proofErr w:type="spellStart"/>
       <w:r>
         <w:rPr>
           <w:rFonts w:ascii="Times New Roman" w:hAnsi="Times New Roman" w:cs="Times New Roman"/>
@@ -32,7 +31,6 @@
         </w:rPr>
         <w:t>TextLang</w:t>
       </w:r>
-      <w:proofErr w:type="spellEnd"/>
     </w:p>
     <w:p>
       <w:pPr>
@@ -158,10 +156,28 @@
           <w:sz w:val="28"/>
           <w:szCs w:val="28"/>
         </w:rPr>
-        <w:t>Последнее изменение прототипа: 05.05.2018</w:t>
+        <w:t xml:space="preserve">Последнее изменение прототипа: </w:t>
+      </w:r>
+      <w:r>
+        <w:rPr>
+          <w:rFonts w:ascii="Times New Roman" w:hAnsi="Times New Roman" w:cs="Times New Roman"/>
+          <w:b/>
+          <w:sz w:val="28"/>
+          <w:szCs w:val="28"/>
+        </w:rPr>
+        <w:t>13</w:t>
       </w:r>
       <w:bookmarkStart w:id="0" w:name="_GoBack"/>
       <w:bookmarkEnd w:id="0"/>
+      <w:r>
+        <w:rPr>
+          <w:rFonts w:ascii="Times New Roman" w:hAnsi="Times New Roman" w:cs="Times New Roman"/>
+          <w:b/>
+          <w:sz w:val="28"/>
+          <w:szCs w:val="28"/>
+        </w:rPr>
+        <w:t>.05.2018</w:t>
+      </w:r>
     </w:p>
     <w:sectPr>
       <w:footerReference w:type="default" r:id="rId8"/>
@@ -1050,7 +1066,7 @@
 </file>
 
 <file path=customXml/itemProps1.xml><?xml version="1.0" encoding="utf-8"?>
-<ds:datastoreItem xmlns:ds="http://schemas.openxmlformats.org/officeDocument/2006/customXml" ds:itemID="{EA5E62EA-37A5-4025-B25D-40EEFCAFA66D}">
+<ds:datastoreItem xmlns:ds="http://schemas.openxmlformats.org/officeDocument/2006/customXml" ds:itemID="{211BCCE9-8AE0-4A5D-9731-52C7DDDB1CDB}">
   <ds:schemaRefs>
     <ds:schemaRef ds:uri="http://schemas.openxmlformats.org/officeDocument/2006/bibliography"/>
   </ds:schemaRefs>

</xml_diff>